<commit_message>
criacao caso de uso Atividade, remoção do script correcao monetaria das views para master page
</commit_message>
<xml_diff>
--- a/Requisitos/Casos de Uso Nivel de Sistema/Casos de Uso Nivel de Sistema/CSU17 - Gerenciar Atividade.docx
+++ b/Requisitos/Casos de Uso Nivel de Sistema/Casos de Uso Nivel de Sistema/CSU17 - Gerenciar Atividade.docx
@@ -701,39 +701,7 @@
               <w:rPr>
                 <w:sz w:val="28"/>
               </w:rPr>
-              <w:t xml:space="preserve">) com </w:t>
-            </w:r>
-            <w:proofErr w:type="gramStart"/>
-            <w:r>
-              <w:rPr>
-                <w:sz w:val="28"/>
-              </w:rPr>
-              <w:t>os campo</w:t>
-            </w:r>
-            <w:proofErr w:type="gramEnd"/>
-            <w:r>
-              <w:rPr>
-                <w:sz w:val="28"/>
-              </w:rPr>
-              <w:t xml:space="preserve"> e</w:t>
-            </w:r>
-            <w:r>
-              <w:rPr>
-                <w:sz w:val="28"/>
-              </w:rPr>
-              <w:t xml:space="preserve">m branco e as opções de </w:t>
-            </w:r>
-            <w:r>
-              <w:rPr>
-                <w:sz w:val="28"/>
-              </w:rPr>
-              <w:t>cadastrar e excluir atividade</w:t>
-            </w:r>
-            <w:r>
-              <w:rPr>
-                <w:sz w:val="28"/>
-              </w:rPr>
-              <w:t>.</w:t>
+              <w:t xml:space="preserve">) </w:t>
             </w:r>
           </w:p>
           <w:p>
@@ -748,14 +716,12 @@
               </w:rPr>
               <w:t xml:space="preserve">3. Ator seleciona uma das </w:t>
             </w:r>
-            <w:proofErr w:type="gramStart"/>
             <w:r>
               <w:rPr>
                 <w:sz w:val="28"/>
               </w:rPr>
               <w:t>2</w:t>
             </w:r>
-            <w:proofErr w:type="gramEnd"/>
             <w:r>
               <w:rPr>
                 <w:sz w:val="28"/>
@@ -863,15 +829,7 @@
               <w:ind w:left="0"/>
             </w:pPr>
             <w:r>
-              <w:t xml:space="preserve">5. Sistema retorna ao passo </w:t>
-            </w:r>
-            <w:proofErr w:type="gramStart"/>
-            <w:r>
-              <w:t>2</w:t>
-            </w:r>
-            <w:proofErr w:type="gramEnd"/>
-            <w:r>
-              <w:t>.</w:t>
+              <w:t>5. Sistema retorna ao passo 2.</w:t>
             </w:r>
           </w:p>
         </w:tc>
@@ -1043,6 +1001,7 @@
           </w:tcPr>
           <w:p>
             <w:pPr>
+              <w:pStyle w:val="PargrafodaLista"/>
               <w:numPr>
                 <w:ilvl w:val="0"/>
                 <w:numId w:val="2"/>
@@ -1056,28 +1015,12 @@
                 <w:szCs w:val="28"/>
               </w:rPr>
             </w:pPr>
-            <w:proofErr w:type="gramStart"/>
-            <w:r>
-              <w:rPr>
-                <w:sz w:val="28"/>
-                <w:szCs w:val="28"/>
-              </w:rPr>
-              <w:t xml:space="preserve">Ator </w:t>
-            </w:r>
-            <w:r>
-              <w:rPr>
-                <w:sz w:val="28"/>
-                <w:szCs w:val="28"/>
-              </w:rPr>
-              <w:t>inseri</w:t>
-            </w:r>
-            <w:proofErr w:type="gramEnd"/>
-            <w:r>
-              <w:rPr>
-                <w:sz w:val="28"/>
-                <w:szCs w:val="28"/>
-              </w:rPr>
-              <w:t xml:space="preserve"> nome da atividade no campo vazio.</w:t>
+            <w:r>
+              <w:rPr>
+                <w:sz w:val="28"/>
+                <w:szCs w:val="28"/>
+              </w:rPr>
+              <w:t>Ator seleciona a opção adicionar novo.</w:t>
             </w:r>
           </w:p>
           <w:p>
@@ -1100,7 +1043,21 @@
                 <w:sz w:val="28"/>
                 <w:szCs w:val="28"/>
               </w:rPr>
-              <w:t>Ator seleciona opção cadastrar atividade.</w:t>
+              <w:t xml:space="preserve">Ator </w:t>
+            </w:r>
+            <w:r>
+              <w:rPr>
+                <w:sz w:val="28"/>
+                <w:szCs w:val="28"/>
+              </w:rPr>
+              <w:t>insere</w:t>
+            </w:r>
+            <w:r>
+              <w:rPr>
+                <w:sz w:val="28"/>
+                <w:szCs w:val="28"/>
+              </w:rPr>
+              <w:t xml:space="preserve"> nome da atividade no campo vazio.</w:t>
             </w:r>
           </w:p>
           <w:p>
@@ -1123,39 +1080,23 @@
                 <w:sz w:val="28"/>
                 <w:szCs w:val="28"/>
               </w:rPr>
-              <w:t>Sistema verifica validade dos da</w:t>
-            </w:r>
-            <w:r>
-              <w:rPr>
-                <w:sz w:val="28"/>
-                <w:szCs w:val="28"/>
-              </w:rPr>
-              <w:t xml:space="preserve">dos conforme </w:t>
-            </w:r>
-            <w:proofErr w:type="spellStart"/>
-            <w:r>
-              <w:rPr>
-                <w:color w:val="FF0000"/>
-                <w:sz w:val="28"/>
-                <w:szCs w:val="28"/>
-              </w:rPr>
-              <w:t>DD-</w:t>
-            </w:r>
-            <w:r>
-              <w:rPr>
-                <w:color w:val="FF0000"/>
-                <w:sz w:val="28"/>
-                <w:szCs w:val="28"/>
-              </w:rPr>
-              <w:t>Academia</w:t>
-            </w:r>
-            <w:proofErr w:type="spellEnd"/>
-            <w:r>
-              <w:rPr>
-                <w:sz w:val="28"/>
-                <w:szCs w:val="28"/>
-              </w:rPr>
-              <w:t>.</w:t>
+              <w:t xml:space="preserve">Seleciona a Modalidade referente </w:t>
+            </w:r>
+            <w:proofErr w:type="gramStart"/>
+            <w:r>
+              <w:rPr>
+                <w:sz w:val="28"/>
+                <w:szCs w:val="28"/>
+              </w:rPr>
+              <w:t>a</w:t>
+            </w:r>
+            <w:proofErr w:type="gramEnd"/>
+            <w:r>
+              <w:rPr>
+                <w:sz w:val="28"/>
+                <w:szCs w:val="28"/>
+              </w:rPr>
+              <w:t xml:space="preserve"> atividade</w:t>
             </w:r>
           </w:p>
           <w:p>
@@ -1178,6 +1119,84 @@
                 <w:sz w:val="28"/>
                 <w:szCs w:val="28"/>
               </w:rPr>
+              <w:t>Ator seleciona opção cadastrar atividade.</w:t>
+            </w:r>
+          </w:p>
+          <w:p>
+            <w:pPr>
+              <w:numPr>
+                <w:ilvl w:val="0"/>
+                <w:numId w:val="2"/>
+              </w:numPr>
+              <w:tabs>
+                <w:tab w:val="num" w:pos="360"/>
+              </w:tabs>
+              <w:ind w:left="360"/>
+              <w:rPr>
+                <w:sz w:val="28"/>
+                <w:szCs w:val="28"/>
+              </w:rPr>
+            </w:pPr>
+            <w:r>
+              <w:rPr>
+                <w:sz w:val="28"/>
+                <w:szCs w:val="28"/>
+              </w:rPr>
+              <w:t>Sistema verifica validade dos da</w:t>
+            </w:r>
+            <w:r>
+              <w:rPr>
+                <w:sz w:val="28"/>
+                <w:szCs w:val="28"/>
+              </w:rPr>
+              <w:t xml:space="preserve">dos conforme </w:t>
+            </w:r>
+            <w:proofErr w:type="spellStart"/>
+            <w:r>
+              <w:rPr>
+                <w:color w:val="FF0000"/>
+                <w:sz w:val="28"/>
+                <w:szCs w:val="28"/>
+              </w:rPr>
+              <w:t>DD-</w:t>
+            </w:r>
+            <w:r>
+              <w:rPr>
+                <w:color w:val="FF0000"/>
+                <w:sz w:val="28"/>
+                <w:szCs w:val="28"/>
+              </w:rPr>
+              <w:t>Academia</w:t>
+            </w:r>
+            <w:proofErr w:type="spellEnd"/>
+            <w:r>
+              <w:rPr>
+                <w:sz w:val="28"/>
+                <w:szCs w:val="28"/>
+              </w:rPr>
+              <w:t>.</w:t>
+            </w:r>
+          </w:p>
+          <w:p>
+            <w:pPr>
+              <w:numPr>
+                <w:ilvl w:val="0"/>
+                <w:numId w:val="2"/>
+              </w:numPr>
+              <w:tabs>
+                <w:tab w:val="num" w:pos="360"/>
+              </w:tabs>
+              <w:ind w:left="360"/>
+              <w:rPr>
+                <w:sz w:val="28"/>
+                <w:szCs w:val="28"/>
+              </w:rPr>
+            </w:pPr>
+            <w:r>
+              <w:rPr>
+                <w:sz w:val="28"/>
+                <w:szCs w:val="28"/>
+              </w:rPr>
               <w:t>Sistema grava dados informados em meio persistente.</w:t>
             </w:r>
           </w:p>
@@ -1242,7 +1261,6 @@
               </w:rPr>
               <w:t xml:space="preserve">Linha </w:t>
             </w:r>
-            <w:proofErr w:type="gramStart"/>
             <w:r>
               <w:rPr>
                 <w:b/>
@@ -1251,7 +1269,6 @@
               </w:rPr>
               <w:t>3</w:t>
             </w:r>
-            <w:proofErr w:type="gramEnd"/>
             <w:r>
               <w:rPr>
                 <w:sz w:val="28"/>
@@ -1264,17 +1281,8 @@
                 <w:sz w:val="28"/>
                 <w:szCs w:val="28"/>
               </w:rPr>
-              <w:t xml:space="preserve"> problemas retornando ao passo </w:t>
-            </w:r>
-            <w:proofErr w:type="gramStart"/>
-            <w:r>
-              <w:rPr>
-                <w:sz w:val="28"/>
-                <w:szCs w:val="28"/>
-              </w:rPr>
-              <w:t>1</w:t>
-            </w:r>
-            <w:proofErr w:type="gramEnd"/>
+              <w:t xml:space="preserve"> problemas retornando ao passo 1</w:t>
+            </w:r>
             <w:r>
               <w:rPr>
                 <w:sz w:val="28"/>
@@ -1565,6 +1573,13 @@
                 <w:szCs w:val="28"/>
               </w:rPr>
               <w:t>atividade</w:t>
+            </w:r>
+            <w:r>
+              <w:rPr>
+                <w:sz w:val="28"/>
+                <w:szCs w:val="28"/>
+              </w:rPr>
+              <w:t xml:space="preserve"> ao lado da atividade</w:t>
             </w:r>
             <w:r>
               <w:rPr>

</xml_diff>